<commit_message>
upgrade logo + FRS
</commit_message>
<xml_diff>
--- a/Documentation/Ewine_FRS.docx
+++ b/Documentation/Ewine_FRS.docx
@@ -27,7 +27,7 @@
       <w:sdtContent>
         <w:p>
           <w:pPr>
-            <w:pStyle w:val="NoSpacing"/>
+            <w:pStyle w:val="Sansinterligne"/>
             <w:spacing w:before="1540" w:after="240"/>
             <w:jc w:val="center"/>
             <w:rPr>
@@ -55,7 +55,7 @@
                         <pic:cNvPicPr/>
                       </pic:nvPicPr>
                       <pic:blipFill>
-                        <a:blip r:embed="rId9" cstate="print">
+                        <a:blip r:embed="rId12" cstate="print">
                           <a:duotone>
                             <a:schemeClr val="accent1">
                               <a:shade val="45000"/>
@@ -95,7 +95,7 @@
         </w:p>
         <w:p>
           <w:pPr>
-            <w:pStyle w:val="NoSpacing"/>
+            <w:pStyle w:val="Sansinterligne"/>
             <w:pBdr>
               <w:top w:val="single" w:sz="6" w:space="6" w:color="D34817" w:themeColor="accent1"/>
               <w:bottom w:val="single" w:sz="6" w:space="6" w:color="D34817" w:themeColor="accent1"/>
@@ -148,7 +148,7 @@
                         <pic:cNvPicPr/>
                       </pic:nvPicPr>
                       <pic:blipFill>
-                        <a:blip r:embed="rId10">
+                        <a:blip r:embed="rId13">
                           <a:extLst>
                             <a:ext uri="{28A0092B-C50C-407E-A947-70E740481C1C}">
                               <a14:useLocalDpi xmlns:a14="http://schemas.microsoft.com/office/drawing/2010/main" val="0"/>
@@ -177,7 +177,7 @@
         </w:p>
         <w:p>
           <w:pPr>
-            <w:pStyle w:val="NoSpacing"/>
+            <w:pStyle w:val="Sansinterligne"/>
             <w:spacing w:before="480"/>
             <w:jc w:val="center"/>
             <w:rPr>
@@ -250,7 +250,7 @@
                             <w:txbxContent>
                               <w:p>
                                 <w:pPr>
-                                  <w:pStyle w:val="NoSpacing"/>
+                                  <w:pStyle w:val="Sansinterligne"/>
                                   <w:spacing w:after="40"/>
                                   <w:jc w:val="center"/>
                                   <w:rPr>
@@ -364,7 +364,7 @@
                               </w:p>
                               <w:p>
                                 <w:pPr>
-                                  <w:pStyle w:val="NoSpacing"/>
+                                  <w:pStyle w:val="Sansinterligne"/>
                                   <w:jc w:val="center"/>
                                   <w:rPr>
                                     <w:color w:val="D34817" w:themeColor="accent1"/>
@@ -395,7 +395,7 @@
                               </w:p>
                               <w:p>
                                 <w:pPr>
-                                  <w:pStyle w:val="NoSpacing"/>
+                                  <w:pStyle w:val="Sansinterligne"/>
                                   <w:jc w:val="center"/>
                                   <w:rPr>
                                     <w:color w:val="D34817" w:themeColor="accent1"/>
@@ -453,7 +453,7 @@
                       <w:txbxContent>
                         <w:p>
                           <w:pPr>
-                            <w:pStyle w:val="NoSpacing"/>
+                            <w:pStyle w:val="Sansinterligne"/>
                             <w:spacing w:after="40"/>
                             <w:jc w:val="center"/>
                             <w:rPr>
@@ -567,7 +567,7 @@
                         </w:p>
                         <w:p>
                           <w:pPr>
-                            <w:pStyle w:val="NoSpacing"/>
+                            <w:pStyle w:val="Sansinterligne"/>
                             <w:jc w:val="center"/>
                             <w:rPr>
                               <w:color w:val="D34817" w:themeColor="accent1"/>
@@ -598,7 +598,7 @@
                         </w:p>
                         <w:p>
                           <w:pPr>
-                            <w:pStyle w:val="NoSpacing"/>
+                            <w:pStyle w:val="Sansinterligne"/>
                             <w:jc w:val="center"/>
                             <w:rPr>
                               <w:color w:val="D34817" w:themeColor="accent1"/>
@@ -654,7 +654,7 @@
                         <pic:cNvPicPr/>
                       </pic:nvPicPr>
                       <pic:blipFill>
-                        <a:blip r:embed="rId11" cstate="print">
+                        <a:blip r:embed="rId14" cstate="print">
                           <a:duotone>
                             <a:schemeClr val="accent1">
                               <a:shade val="45000"/>
@@ -795,7 +795,7 @@
         <w:bookmarkStart w:id="0" w:name="tableOfContents" w:displacedByCustomXml="prev"/>
         <w:p>
           <w:pPr>
-            <w:pStyle w:val="TOCHeading"/>
+            <w:pStyle w:val="En-ttedetabledesmatires"/>
           </w:pPr>
           <w:r>
             <w:t>Table of Contents</w:t>
@@ -804,7 +804,7 @@
         <w:bookmarkEnd w:id="0"/>
         <w:p>
           <w:pPr>
-            <w:pStyle w:val="TOC1"/>
+            <w:pStyle w:val="TM1"/>
             <w:tabs>
               <w:tab w:val="left" w:pos="440"/>
               <w:tab w:val="right" w:leader="dot" w:pos="9062"/>
@@ -812,7 +812,7 @@
             <w:rPr>
               <w:rFonts w:eastAsiaTheme="minorEastAsia"/>
               <w:noProof/>
-              <w:lang w:eastAsia="en-GB"/>
+              <w:lang w:val="fr-FR" w:eastAsia="fr-FR"/>
             </w:rPr>
           </w:pPr>
           <w:r>
@@ -824,10 +824,10 @@
           <w:r>
             <w:fldChar w:fldCharType="separate"/>
           </w:r>
-          <w:hyperlink w:anchor="_Toc115887169" w:history="1">
-            <w:r>
-              <w:rPr>
-                <w:rStyle w:val="Hyperlink"/>
+          <w:hyperlink w:anchor="_Toc115943832" w:history="1">
+            <w:r>
+              <w:rPr>
+                <w:rStyle w:val="Lienhypertexte"/>
                 <w:noProof/>
               </w:rPr>
               <w:t>1</w:t>
@@ -836,13 +836,13 @@
               <w:rPr>
                 <w:rFonts w:eastAsiaTheme="minorEastAsia"/>
                 <w:noProof/>
-                <w:lang w:eastAsia="en-GB"/>
+                <w:lang w:val="fr-FR" w:eastAsia="fr-FR"/>
               </w:rPr>
               <w:tab/>
             </w:r>
             <w:r>
               <w:rPr>
-                <w:rStyle w:val="Hyperlink"/>
+                <w:rStyle w:val="Lienhypertexte"/>
                 <w:noProof/>
               </w:rPr>
               <w:t>Context</w:t>
@@ -866,7 +866,7 @@
                 <w:noProof/>
                 <w:webHidden/>
               </w:rPr>
-              <w:instrText xml:space="preserve"> PAGEREF _Toc115887169 \h </w:instrText>
+              <w:instrText xml:space="preserve"> PAGEREF _Toc115943832 \h </w:instrText>
             </w:r>
             <w:r>
               <w:rPr>
@@ -899,7 +899,7 @@
         </w:p>
         <w:p>
           <w:pPr>
-            <w:pStyle w:val="TOC2"/>
+            <w:pStyle w:val="TM2"/>
             <w:tabs>
               <w:tab w:val="left" w:pos="880"/>
               <w:tab w:val="right" w:leader="dot" w:pos="9062"/>
@@ -907,13 +907,13 @@
             <w:rPr>
               <w:rFonts w:eastAsiaTheme="minorEastAsia"/>
               <w:noProof/>
-              <w:lang w:eastAsia="en-GB"/>
+              <w:lang w:val="fr-FR" w:eastAsia="fr-FR"/>
             </w:rPr>
           </w:pPr>
-          <w:hyperlink w:anchor="_Toc115887170" w:history="1">
-            <w:r>
-              <w:rPr>
-                <w:rStyle w:val="Hyperlink"/>
+          <w:hyperlink w:anchor="_Toc115943833" w:history="1">
+            <w:r>
+              <w:rPr>
+                <w:rStyle w:val="Lienhypertexte"/>
                 <w:noProof/>
               </w:rPr>
               <w:t>1.1</w:t>
@@ -922,13 +922,13 @@
               <w:rPr>
                 <w:rFonts w:eastAsiaTheme="minorEastAsia"/>
                 <w:noProof/>
-                <w:lang w:eastAsia="en-GB"/>
+                <w:lang w:val="fr-FR" w:eastAsia="fr-FR"/>
               </w:rPr>
               <w:tab/>
             </w:r>
             <w:r>
               <w:rPr>
-                <w:rStyle w:val="Hyperlink"/>
+                <w:rStyle w:val="Lienhypertexte"/>
                 <w:noProof/>
               </w:rPr>
               <w:t>Project context</w:t>
@@ -952,7 +952,7 @@
                 <w:noProof/>
                 <w:webHidden/>
               </w:rPr>
-              <w:instrText xml:space="preserve"> PAGEREF _Toc115887170 \h </w:instrText>
+              <w:instrText xml:space="preserve"> PAGEREF _Toc115943833 \h </w:instrText>
             </w:r>
             <w:r>
               <w:rPr>
@@ -985,7 +985,7 @@
         </w:p>
         <w:p>
           <w:pPr>
-            <w:pStyle w:val="TOC2"/>
+            <w:pStyle w:val="TM2"/>
             <w:tabs>
               <w:tab w:val="left" w:pos="880"/>
               <w:tab w:val="right" w:leader="dot" w:pos="9062"/>
@@ -993,13 +993,13 @@
             <w:rPr>
               <w:rFonts w:eastAsiaTheme="minorEastAsia"/>
               <w:noProof/>
-              <w:lang w:eastAsia="en-GB"/>
+              <w:lang w:val="fr-FR" w:eastAsia="fr-FR"/>
             </w:rPr>
           </w:pPr>
-          <w:hyperlink w:anchor="_Toc115887171" w:history="1">
-            <w:r>
-              <w:rPr>
-                <w:rStyle w:val="Hyperlink"/>
+          <w:hyperlink w:anchor="_Toc115943834" w:history="1">
+            <w:r>
+              <w:rPr>
+                <w:rStyle w:val="Lienhypertexte"/>
                 <w:noProof/>
               </w:rPr>
               <w:t>1.2</w:t>
@@ -1008,13 +1008,13 @@
               <w:rPr>
                 <w:rFonts w:eastAsiaTheme="minorEastAsia"/>
                 <w:noProof/>
-                <w:lang w:eastAsia="en-GB"/>
+                <w:lang w:val="fr-FR" w:eastAsia="fr-FR"/>
               </w:rPr>
               <w:tab/>
             </w:r>
             <w:r>
               <w:rPr>
-                <w:rStyle w:val="Hyperlink"/>
+                <w:rStyle w:val="Lienhypertexte"/>
                 <w:noProof/>
               </w:rPr>
               <w:t>User Characteristics</w:t>
@@ -1038,7 +1038,7 @@
                 <w:noProof/>
                 <w:webHidden/>
               </w:rPr>
-              <w:instrText xml:space="preserve"> PAGEREF _Toc115887171 \h </w:instrText>
+              <w:instrText xml:space="preserve"> PAGEREF _Toc115943834 \h </w:instrText>
             </w:r>
             <w:r>
               <w:rPr>
@@ -1121,12 +1121,12 @@
     </w:p>
     <w:p>
       <w:pPr>
-        <w:pStyle w:val="Heading1"/>
+        <w:pStyle w:val="Titre1"/>
       </w:pPr>
       <w:r>
         <w:br w:type="page"/>
       </w:r>
-      <w:bookmarkStart w:id="1" w:name="_Toc115887169"/>
+      <w:bookmarkStart w:id="1" w:name="_Toc115943832"/>
       <w:r>
         <w:lastRenderedPageBreak/>
         <w:t>1</w:t>
@@ -1142,13 +1142,13 @@
     <w:p/>
     <w:p>
       <w:pPr>
-        <w:pStyle w:val="Heading2"/>
+        <w:pStyle w:val="Titre2"/>
         <w:numPr>
           <w:ilvl w:val="1"/>
           <w:numId w:val="2"/>
         </w:numPr>
       </w:pPr>
-      <w:bookmarkStart w:id="2" w:name="_Toc115887170"/>
+      <w:bookmarkStart w:id="2" w:name="_Toc115943833"/>
       <w:r>
         <w:t>Project context</w:t>
       </w:r>
@@ -1161,27 +1161,29 @@
       </w:r>
     </w:p>
     <w:p>
+      <w:r>
+        <w:t>Sometimes people are invited to a dinner and don’t know when their bottles are best for drinking (OR expired) or are just simply buying wine and don’t remember how many or which kind of wine's bottles were left in their wine cellar</w:t>
+      </w:r>
+      <w:r>
+        <w:t>.</w:t>
+      </w:r>
+    </w:p>
+    <w:p>
       <w:pPr>
         <w:rPr>
           <w:rFonts w:ascii="Cavolini" w:hAnsi="Cavolini" w:cs="Cavolini"/>
         </w:rPr>
       </w:pPr>
-      <w:r>
-        <w:t>Sometimes people are invited to a dinner and don’t know when their bottles are best for drinking (OR expired) or are just simply buying wine and don’t remember how many or which kind of wine's bottles were left in their wine cellar</w:t>
-      </w:r>
-      <w:r>
-        <w:t>.</w:t>
-      </w:r>
-    </w:p>
-    <w:p>
-      <w:pPr>
-        <w:pStyle w:val="Heading2"/>
+    </w:p>
+    <w:p>
+      <w:pPr>
+        <w:pStyle w:val="Titre2"/>
         <w:numPr>
           <w:ilvl w:val="1"/>
           <w:numId w:val="2"/>
         </w:numPr>
       </w:pPr>
-      <w:bookmarkStart w:id="3" w:name="_Toc115887171"/>
+      <w:bookmarkStart w:id="3" w:name="_Toc115943834"/>
       <w:r>
         <w:t>User Characteristics</w:t>
       </w:r>
@@ -1199,10 +1201,1368 @@
         <w:tab/>
       </w:r>
     </w:p>
+    <w:p/>
+    <w:p>
+      <w:pPr>
+        <w:pStyle w:val="Titre2"/>
+        <w:numPr>
+          <w:ilvl w:val="1"/>
+          <w:numId w:val="2"/>
+        </w:numPr>
+      </w:pPr>
+      <w:r>
+        <w:t>How it’s work</w:t>
+      </w:r>
+    </w:p>
+    <w:p>
+      <w:pPr>
+        <w:pStyle w:val="Paragraphedeliste"/>
+        <w:ind w:left="390"/>
+      </w:pPr>
+    </w:p>
+    <w:p>
+      <w:pPr>
+        <w:pStyle w:val="Paragraphedeliste"/>
+        <w:ind w:left="0"/>
+      </w:pPr>
+      <w:r>
+        <w:t xml:space="preserve">Ewine Consists of a wine cellar connected to your cell phone which indicates with an infrared sensor the temperature of the cellar, the temperature for each independent bottle and how many bottle there are in the cellar. Moreover, there is also some pressure buttons to verify if the door is well closed. On the other hand, the </w:t>
+      </w:r>
+      <w:r>
+        <w:t xml:space="preserve">customer will enter in the application the type, the producers and the year of his wine and the </w:t>
+      </w:r>
+      <w:r>
+        <w:t xml:space="preserve">application will tell when </w:t>
+      </w:r>
+      <w:r>
+        <w:t xml:space="preserve">the </w:t>
+      </w:r>
+      <w:r>
+        <w:t>wine will be the best to drink or when it will be expired</w:t>
+      </w:r>
+      <w:r>
+        <w:t xml:space="preserve"> according to the type, the producers, the </w:t>
+      </w:r>
+      <w:r>
+        <w:t>year,</w:t>
+      </w:r>
+      <w:r>
+        <w:t xml:space="preserve"> and the plot of the wine. </w:t>
+      </w:r>
+    </w:p>
+    <w:p>
+      <w:pPr>
+        <w:pStyle w:val="Paragraphedeliste"/>
+        <w:ind w:left="0"/>
+      </w:pPr>
+    </w:p>
+    <w:p>
+      <w:pPr>
+        <w:pStyle w:val="Titre2"/>
+        <w:numPr>
+          <w:ilvl w:val="1"/>
+          <w:numId w:val="2"/>
+        </w:numPr>
+      </w:pPr>
+      <w:r>
+        <w:t>Explanations</w:t>
+      </w:r>
+    </w:p>
+    <w:p/>
+    <w:p>
+      <w:r>
+        <w:t>What is Ewine ?</w:t>
+      </w:r>
+    </w:p>
+    <w:p>
+      <w:r>
+        <w:t xml:space="preserve">The goal of Ewine is to be able to manage your wine cellar from all around the world. You </w:t>
+      </w:r>
+      <w:r>
+        <w:t>w</w:t>
+      </w:r>
+      <w:r>
+        <w:t xml:space="preserve">on’t need to remember </w:t>
+      </w:r>
+      <w:r>
+        <w:t xml:space="preserve">how many bottles there are left in the cellar or which wine you have left and many other features… </w:t>
+      </w:r>
+      <w:r>
+        <w:t>Ewine</w:t>
+      </w:r>
+      <w:r>
+        <w:t xml:space="preserve"> is here to help you in that task. </w:t>
+      </w:r>
+    </w:p>
+    <w:p>
+      <w:r>
+        <w:t xml:space="preserve">Our cellar </w:t>
+      </w:r>
+      <w:r>
+        <w:t>will consist in a</w:t>
+      </w:r>
+      <w:r>
+        <w:t xml:space="preserve">n application </w:t>
+      </w:r>
+      <w:r>
+        <w:t>which link the sensors placed in the cellar</w:t>
+      </w:r>
+      <w:r>
+        <w:t xml:space="preserve"> to the database</w:t>
+      </w:r>
+      <w:r>
+        <w:t xml:space="preserve">. The </w:t>
+      </w:r>
+      <w:r>
+        <w:t xml:space="preserve">application will have </w:t>
+      </w:r>
+      <w:r>
+        <w:t xml:space="preserve">multiple features </w:t>
+      </w:r>
+      <w:r>
+        <w:t xml:space="preserve">: The visualization of all the </w:t>
+      </w:r>
+      <w:r>
+        <w:t>bottle’s slots</w:t>
+      </w:r>
+      <w:r>
+        <w:t xml:space="preserve"> in the cellar</w:t>
+      </w:r>
+      <w:r>
+        <w:t xml:space="preserve"> with</w:t>
+      </w:r>
+      <w:r>
+        <w:t xml:space="preserve"> or without a bottle in it</w:t>
+      </w:r>
+      <w:r>
+        <w:t>,</w:t>
+      </w:r>
+      <w:r>
+        <w:t xml:space="preserve"> to see </w:t>
+      </w:r>
+      <w:r>
+        <w:t>the cellar temperature</w:t>
+      </w:r>
+      <w:r>
+        <w:t>, if the door is well closed</w:t>
+      </w:r>
+      <w:r>
+        <w:t xml:space="preserve">, </w:t>
+      </w:r>
+      <w:r>
+        <w:t xml:space="preserve">which wine you </w:t>
+      </w:r>
+      <w:r>
+        <w:t>have</w:t>
+      </w:r>
+      <w:r>
+        <w:t xml:space="preserve"> </w:t>
+      </w:r>
+      <w:r>
+        <w:t>and if you want to buy some more, see how many you can buy.</w:t>
+      </w:r>
+      <w:r>
+        <w:t xml:space="preserve"> </w:t>
+      </w:r>
+      <w:r>
+        <w:t xml:space="preserve">There will also be </w:t>
+      </w:r>
+      <w:r>
+        <w:t xml:space="preserve">page for each bottle with </w:t>
+      </w:r>
+      <w:r>
+        <w:t>the wine’s name, producer, year,</w:t>
+      </w:r>
+      <w:r>
+        <w:t xml:space="preserve"> plot,</w:t>
+      </w:r>
+      <w:r>
+        <w:t xml:space="preserve"> actual temperature,</w:t>
+      </w:r>
+      <w:r>
+        <w:t xml:space="preserve"> best </w:t>
+      </w:r>
+      <w:r>
+        <w:t>period</w:t>
+      </w:r>
+      <w:r>
+        <w:t xml:space="preserve"> to be dr</w:t>
+      </w:r>
+      <w:r>
+        <w:t>i</w:t>
+      </w:r>
+      <w:r>
+        <w:t>nk</w:t>
+      </w:r>
+      <w:r>
+        <w:t xml:space="preserve"> and the </w:t>
+      </w:r>
+      <w:r>
+        <w:t>deadline</w:t>
+      </w:r>
+      <w:r>
+        <w:t xml:space="preserve"> after which the wine will not be </w:t>
+      </w:r>
+      <w:r>
+        <w:t xml:space="preserve">very good. </w:t>
+      </w:r>
+      <w:r>
+        <w:t>It will send notification</w:t>
+      </w:r>
+      <w:r>
+        <w:t xml:space="preserve">s in the following cases : </w:t>
+      </w:r>
+      <w:r>
+        <w:t>Critical d</w:t>
+      </w:r>
+      <w:r>
+        <w:t xml:space="preserve">rop of temperature, </w:t>
+      </w:r>
+      <w:r>
+        <w:t xml:space="preserve">when a bottle is </w:t>
+      </w:r>
+      <w:r>
+        <w:t xml:space="preserve">at </w:t>
+      </w:r>
+      <w:r>
+        <w:t>its</w:t>
+      </w:r>
+      <w:r>
+        <w:t xml:space="preserve"> best period to be drink, </w:t>
+      </w:r>
+      <w:r>
+        <w:t>when a bottle will be expired and need to be drink</w:t>
+      </w:r>
+      <w:r>
+        <w:t>.</w:t>
+      </w:r>
+      <w:r>
+        <w:t xml:space="preserve"> As it will work with WIFI, </w:t>
+      </w:r>
+      <w:r>
+        <w:t xml:space="preserve">there is no range limitations </w:t>
+      </w:r>
+      <w:proofErr w:type="gramStart"/>
+      <w:r>
+        <w:t>in order for</w:t>
+      </w:r>
+      <w:proofErr w:type="gramEnd"/>
+      <w:r>
+        <w:t xml:space="preserve"> the customer to be able to mange the cellar from anywhere.</w:t>
+      </w:r>
+    </w:p>
+    <w:p>
+      <w:pPr>
+        <w:pStyle w:val="Titre2"/>
+        <w:numPr>
+          <w:ilvl w:val="1"/>
+          <w:numId w:val="2"/>
+        </w:numPr>
+      </w:pPr>
+      <w:r>
+        <w:lastRenderedPageBreak/>
+        <w:t>D</w:t>
+      </w:r>
+      <w:r>
+        <w:t xml:space="preserve">ocument Releases </w:t>
+      </w:r>
+    </w:p>
+    <w:p/>
+    <w:tbl>
+      <w:tblPr>
+        <w:tblStyle w:val="Grilledutableau"/>
+        <w:tblW w:w="0" w:type="auto"/>
+        <w:tblLook w:val="04A0" w:firstRow="1" w:lastRow="0" w:firstColumn="1" w:lastColumn="0" w:noHBand="0" w:noVBand="1"/>
+      </w:tblPr>
+      <w:tblGrid>
+        <w:gridCol w:w="2265"/>
+        <w:gridCol w:w="2265"/>
+        <w:gridCol w:w="2266"/>
+        <w:gridCol w:w="2266"/>
+      </w:tblGrid>
+      <w:tr>
+        <w:tc>
+          <w:tcPr>
+            <w:tcW w:w="2265" w:type="dxa"/>
+          </w:tcPr>
+          <w:p>
+            <w:pPr>
+              <w:jc w:val="center"/>
+              <w:rPr>
+                <w:lang w:val="en-US"/>
+              </w:rPr>
+            </w:pPr>
+            <w:r>
+              <w:rPr>
+                <w:lang w:val="en-US"/>
+              </w:rPr>
+              <w:t>Releases</w:t>
+            </w:r>
+          </w:p>
+        </w:tc>
+        <w:tc>
+          <w:tcPr>
+            <w:tcW w:w="2265" w:type="dxa"/>
+          </w:tcPr>
+          <w:p>
+            <w:pPr>
+              <w:jc w:val="center"/>
+              <w:rPr>
+                <w:lang w:val="en-US"/>
+              </w:rPr>
+            </w:pPr>
+            <w:r>
+              <w:rPr>
+                <w:lang w:val="en-US"/>
+              </w:rPr>
+              <w:t>Date</w:t>
+            </w:r>
+          </w:p>
+          <w:p>
+            <w:pPr>
+              <w:jc w:val="center"/>
+              <w:rPr>
+                <w:lang w:val="en-US"/>
+              </w:rPr>
+            </w:pPr>
+            <w:r>
+              <w:rPr>
+                <w:lang w:val="en-US"/>
+              </w:rPr>
+              <w:t>(dd/mm/yyyy)</w:t>
+            </w:r>
+          </w:p>
+        </w:tc>
+        <w:tc>
+          <w:tcPr>
+            <w:tcW w:w="2266" w:type="dxa"/>
+          </w:tcPr>
+          <w:p>
+            <w:pPr>
+              <w:jc w:val="center"/>
+              <w:rPr>
+                <w:lang w:val="en-US"/>
+              </w:rPr>
+            </w:pPr>
+            <w:r>
+              <w:rPr>
+                <w:lang w:val="en-US"/>
+              </w:rPr>
+              <w:t>Authors</w:t>
+            </w:r>
+          </w:p>
+        </w:tc>
+        <w:tc>
+          <w:tcPr>
+            <w:tcW w:w="2266" w:type="dxa"/>
+          </w:tcPr>
+          <w:p>
+            <w:pPr>
+              <w:jc w:val="center"/>
+              <w:rPr>
+                <w:lang w:val="en-US"/>
+              </w:rPr>
+            </w:pPr>
+            <w:r>
+              <w:rPr>
+                <w:lang w:val="en-US"/>
+              </w:rPr>
+              <w:t>Modifications</w:t>
+            </w:r>
+          </w:p>
+        </w:tc>
+      </w:tr>
+      <w:tr>
+        <w:tc>
+          <w:tcPr>
+            <w:tcW w:w="2265" w:type="dxa"/>
+          </w:tcPr>
+          <w:p>
+            <w:pPr>
+              <w:jc w:val="center"/>
+              <w:rPr>
+                <w:lang w:val="en-US"/>
+              </w:rPr>
+            </w:pPr>
+            <w:r>
+              <w:rPr>
+                <w:lang w:val="en-US"/>
+              </w:rPr>
+              <w:t>A01</w:t>
+            </w:r>
+          </w:p>
+        </w:tc>
+        <w:tc>
+          <w:tcPr>
+            <w:tcW w:w="2265" w:type="dxa"/>
+          </w:tcPr>
+          <w:p>
+            <w:pPr>
+              <w:jc w:val="center"/>
+              <w:rPr>
+                <w:lang w:val="en-US"/>
+              </w:rPr>
+            </w:pPr>
+            <w:r>
+              <w:rPr>
+                <w:lang w:val="en-US"/>
+              </w:rPr>
+              <w:t>03/10/2022</w:t>
+            </w:r>
+          </w:p>
+        </w:tc>
+        <w:tc>
+          <w:tcPr>
+            <w:tcW w:w="2266" w:type="dxa"/>
+          </w:tcPr>
+          <w:p>
+            <w:pPr>
+              <w:jc w:val="center"/>
+              <w:rPr>
+                <w:lang w:val="en-US"/>
+              </w:rPr>
+            </w:pPr>
+            <w:r>
+              <w:rPr>
+                <w:lang w:val="en-US"/>
+              </w:rPr>
+              <w:t>Jules &amp; Justin</w:t>
+            </w:r>
+          </w:p>
+        </w:tc>
+        <w:tc>
+          <w:tcPr>
+            <w:tcW w:w="2266" w:type="dxa"/>
+          </w:tcPr>
+          <w:p>
+            <w:pPr>
+              <w:jc w:val="center"/>
+              <w:rPr>
+                <w:lang w:val="en-US"/>
+              </w:rPr>
+            </w:pPr>
+            <w:r>
+              <w:rPr>
+                <w:lang w:val="en-US"/>
+              </w:rPr>
+              <w:t xml:space="preserve">Context </w:t>
+            </w:r>
+            <w:r>
+              <w:rPr>
+                <w:lang w:val="en-US"/>
+              </w:rPr>
+              <w:t xml:space="preserve">+ Architecture + </w:t>
+            </w:r>
+            <w:r>
+              <w:rPr>
+                <w:lang w:val="en-US"/>
+              </w:rPr>
+              <w:t>Start</w:t>
+            </w:r>
+            <w:r>
+              <w:rPr>
+                <w:lang w:val="en-US"/>
+              </w:rPr>
+              <w:t xml:space="preserve"> FRS + </w:t>
+            </w:r>
+            <w:r>
+              <w:rPr>
+                <w:lang w:val="en-US"/>
+              </w:rPr>
+              <w:t>Start</w:t>
+            </w:r>
+            <w:r>
+              <w:rPr>
+                <w:lang w:val="en-US"/>
+              </w:rPr>
+              <w:t xml:space="preserve"> </w:t>
+            </w:r>
+            <w:r>
+              <w:rPr>
+                <w:lang w:val="en-US"/>
+              </w:rPr>
+              <w:t>searching</w:t>
+            </w:r>
+            <w:r>
+              <w:rPr>
+                <w:lang w:val="en-US"/>
+              </w:rPr>
+              <w:t xml:space="preserve"> Compo</w:t>
+            </w:r>
+            <w:r>
+              <w:rPr>
+                <w:lang w:val="en-US"/>
+              </w:rPr>
+              <w:t>nen</w:t>
+            </w:r>
+            <w:r>
+              <w:rPr>
+                <w:lang w:val="en-US"/>
+              </w:rPr>
+              <w:t>t</w:t>
+            </w:r>
+            <w:r>
+              <w:rPr>
+                <w:lang w:val="en-US"/>
+              </w:rPr>
+              <w:t>s</w:t>
+            </w:r>
+          </w:p>
+        </w:tc>
+      </w:tr>
+      <w:tr>
+        <w:tc>
+          <w:tcPr>
+            <w:tcW w:w="2265" w:type="dxa"/>
+          </w:tcPr>
+          <w:p>
+            <w:pPr>
+              <w:jc w:val="center"/>
+              <w:rPr>
+                <w:lang w:val="en-US"/>
+              </w:rPr>
+            </w:pPr>
+          </w:p>
+        </w:tc>
+        <w:tc>
+          <w:tcPr>
+            <w:tcW w:w="2265" w:type="dxa"/>
+          </w:tcPr>
+          <w:p>
+            <w:pPr>
+              <w:jc w:val="center"/>
+              <w:rPr>
+                <w:lang w:val="en-US"/>
+              </w:rPr>
+            </w:pPr>
+          </w:p>
+        </w:tc>
+        <w:tc>
+          <w:tcPr>
+            <w:tcW w:w="2266" w:type="dxa"/>
+          </w:tcPr>
+          <w:p>
+            <w:pPr>
+              <w:jc w:val="center"/>
+              <w:rPr>
+                <w:lang w:val="en-US"/>
+              </w:rPr>
+            </w:pPr>
+          </w:p>
+        </w:tc>
+        <w:tc>
+          <w:tcPr>
+            <w:tcW w:w="2266" w:type="dxa"/>
+          </w:tcPr>
+          <w:p>
+            <w:pPr>
+              <w:jc w:val="center"/>
+              <w:rPr>
+                <w:lang w:val="en-US"/>
+              </w:rPr>
+            </w:pPr>
+          </w:p>
+        </w:tc>
+      </w:tr>
+      <w:tr>
+        <w:tc>
+          <w:tcPr>
+            <w:tcW w:w="2265" w:type="dxa"/>
+          </w:tcPr>
+          <w:p>
+            <w:pPr>
+              <w:jc w:val="center"/>
+              <w:rPr>
+                <w:lang w:val="en-US"/>
+              </w:rPr>
+            </w:pPr>
+          </w:p>
+        </w:tc>
+        <w:tc>
+          <w:tcPr>
+            <w:tcW w:w="2265" w:type="dxa"/>
+          </w:tcPr>
+          <w:p>
+            <w:pPr>
+              <w:jc w:val="center"/>
+              <w:rPr>
+                <w:lang w:val="en-US"/>
+              </w:rPr>
+            </w:pPr>
+          </w:p>
+        </w:tc>
+        <w:tc>
+          <w:tcPr>
+            <w:tcW w:w="2266" w:type="dxa"/>
+          </w:tcPr>
+          <w:p>
+            <w:pPr>
+              <w:jc w:val="center"/>
+              <w:rPr>
+                <w:lang w:val="en-US"/>
+              </w:rPr>
+            </w:pPr>
+          </w:p>
+        </w:tc>
+        <w:tc>
+          <w:tcPr>
+            <w:tcW w:w="2266" w:type="dxa"/>
+          </w:tcPr>
+          <w:p>
+            <w:pPr>
+              <w:jc w:val="center"/>
+              <w:rPr>
+                <w:lang w:val="en-US"/>
+              </w:rPr>
+            </w:pPr>
+          </w:p>
+        </w:tc>
+      </w:tr>
+      <w:tr>
+        <w:tc>
+          <w:tcPr>
+            <w:tcW w:w="2265" w:type="dxa"/>
+          </w:tcPr>
+          <w:p>
+            <w:pPr>
+              <w:jc w:val="center"/>
+              <w:rPr>
+                <w:lang w:val="en-US"/>
+              </w:rPr>
+            </w:pPr>
+          </w:p>
+        </w:tc>
+        <w:tc>
+          <w:tcPr>
+            <w:tcW w:w="2265" w:type="dxa"/>
+          </w:tcPr>
+          <w:p>
+            <w:pPr>
+              <w:jc w:val="center"/>
+              <w:rPr>
+                <w:lang w:val="en-US"/>
+              </w:rPr>
+            </w:pPr>
+          </w:p>
+        </w:tc>
+        <w:tc>
+          <w:tcPr>
+            <w:tcW w:w="2266" w:type="dxa"/>
+          </w:tcPr>
+          <w:p>
+            <w:pPr>
+              <w:jc w:val="center"/>
+              <w:rPr>
+                <w:lang w:val="en-US"/>
+              </w:rPr>
+            </w:pPr>
+          </w:p>
+        </w:tc>
+        <w:tc>
+          <w:tcPr>
+            <w:tcW w:w="2266" w:type="dxa"/>
+          </w:tcPr>
+          <w:p>
+            <w:pPr>
+              <w:jc w:val="center"/>
+              <w:rPr>
+                <w:lang w:val="en-US"/>
+              </w:rPr>
+            </w:pPr>
+          </w:p>
+        </w:tc>
+      </w:tr>
+      <w:tr>
+        <w:tc>
+          <w:tcPr>
+            <w:tcW w:w="2265" w:type="dxa"/>
+          </w:tcPr>
+          <w:p>
+            <w:pPr>
+              <w:jc w:val="center"/>
+              <w:rPr>
+                <w:lang w:val="en-US"/>
+              </w:rPr>
+            </w:pPr>
+          </w:p>
+        </w:tc>
+        <w:tc>
+          <w:tcPr>
+            <w:tcW w:w="2265" w:type="dxa"/>
+          </w:tcPr>
+          <w:p>
+            <w:pPr>
+              <w:jc w:val="center"/>
+              <w:rPr>
+                <w:lang w:val="en-US"/>
+              </w:rPr>
+            </w:pPr>
+          </w:p>
+        </w:tc>
+        <w:tc>
+          <w:tcPr>
+            <w:tcW w:w="2266" w:type="dxa"/>
+          </w:tcPr>
+          <w:p>
+            <w:pPr>
+              <w:jc w:val="center"/>
+              <w:rPr>
+                <w:lang w:val="en-US"/>
+              </w:rPr>
+            </w:pPr>
+          </w:p>
+        </w:tc>
+        <w:tc>
+          <w:tcPr>
+            <w:tcW w:w="2266" w:type="dxa"/>
+          </w:tcPr>
+          <w:p>
+            <w:pPr>
+              <w:jc w:val="center"/>
+              <w:rPr>
+                <w:lang w:val="en-US"/>
+              </w:rPr>
+            </w:pPr>
+          </w:p>
+        </w:tc>
+      </w:tr>
+      <w:tr>
+        <w:tc>
+          <w:tcPr>
+            <w:tcW w:w="2265" w:type="dxa"/>
+          </w:tcPr>
+          <w:p>
+            <w:pPr>
+              <w:jc w:val="center"/>
+              <w:rPr>
+                <w:lang w:val="en-US"/>
+              </w:rPr>
+            </w:pPr>
+          </w:p>
+        </w:tc>
+        <w:tc>
+          <w:tcPr>
+            <w:tcW w:w="2265" w:type="dxa"/>
+          </w:tcPr>
+          <w:p>
+            <w:pPr>
+              <w:jc w:val="center"/>
+              <w:rPr>
+                <w:lang w:val="en-US"/>
+              </w:rPr>
+            </w:pPr>
+          </w:p>
+        </w:tc>
+        <w:tc>
+          <w:tcPr>
+            <w:tcW w:w="2266" w:type="dxa"/>
+          </w:tcPr>
+          <w:p>
+            <w:pPr>
+              <w:jc w:val="center"/>
+              <w:rPr>
+                <w:lang w:val="en-US"/>
+              </w:rPr>
+            </w:pPr>
+          </w:p>
+        </w:tc>
+        <w:tc>
+          <w:tcPr>
+            <w:tcW w:w="2266" w:type="dxa"/>
+          </w:tcPr>
+          <w:p>
+            <w:pPr>
+              <w:jc w:val="center"/>
+              <w:rPr>
+                <w:lang w:val="en-US"/>
+              </w:rPr>
+            </w:pPr>
+          </w:p>
+        </w:tc>
+      </w:tr>
+      <w:tr>
+        <w:tc>
+          <w:tcPr>
+            <w:tcW w:w="2265" w:type="dxa"/>
+          </w:tcPr>
+          <w:p>
+            <w:pPr>
+              <w:jc w:val="center"/>
+              <w:rPr>
+                <w:lang w:val="en-US"/>
+              </w:rPr>
+            </w:pPr>
+          </w:p>
+        </w:tc>
+        <w:tc>
+          <w:tcPr>
+            <w:tcW w:w="2265" w:type="dxa"/>
+          </w:tcPr>
+          <w:p>
+            <w:pPr>
+              <w:jc w:val="center"/>
+              <w:rPr>
+                <w:lang w:val="en-US"/>
+              </w:rPr>
+            </w:pPr>
+          </w:p>
+        </w:tc>
+        <w:tc>
+          <w:tcPr>
+            <w:tcW w:w="2266" w:type="dxa"/>
+          </w:tcPr>
+          <w:p>
+            <w:pPr>
+              <w:jc w:val="center"/>
+              <w:rPr>
+                <w:lang w:val="en-US"/>
+              </w:rPr>
+            </w:pPr>
+          </w:p>
+        </w:tc>
+        <w:tc>
+          <w:tcPr>
+            <w:tcW w:w="2266" w:type="dxa"/>
+          </w:tcPr>
+          <w:p>
+            <w:pPr>
+              <w:jc w:val="center"/>
+              <w:rPr>
+                <w:lang w:val="en-US"/>
+              </w:rPr>
+            </w:pPr>
+          </w:p>
+        </w:tc>
+      </w:tr>
+    </w:tbl>
+    <w:p>
+      <w:pPr>
+        <w:rPr>
+          <w:lang w:val="en-US"/>
+        </w:rPr>
+      </w:pPr>
+    </w:p>
+    <w:p>
+      <w:pPr>
+        <w:rPr>
+          <w:lang w:val="en-US"/>
+        </w:rPr>
+      </w:pPr>
+    </w:p>
+    <w:p>
+      <w:pPr>
+        <w:rPr>
+          <w:lang w:val="en-US"/>
+        </w:rPr>
+      </w:pPr>
+    </w:p>
+    <w:p>
+      <w:pPr>
+        <w:rPr>
+          <w:lang w:val="en-US"/>
+        </w:rPr>
+      </w:pPr>
+    </w:p>
+    <w:p>
+      <w:pPr>
+        <w:rPr>
+          <w:lang w:val="en-US"/>
+        </w:rPr>
+      </w:pPr>
+    </w:p>
+    <w:p>
+      <w:pPr>
+        <w:rPr>
+          <w:lang w:val="en-US"/>
+        </w:rPr>
+      </w:pPr>
+    </w:p>
+    <w:p>
+      <w:pPr>
+        <w:rPr>
+          <w:lang w:val="en-US"/>
+        </w:rPr>
+      </w:pPr>
+    </w:p>
+    <w:p>
+      <w:pPr>
+        <w:rPr>
+          <w:lang w:val="en-US"/>
+        </w:rPr>
+      </w:pPr>
+    </w:p>
+    <w:p>
+      <w:pPr>
+        <w:rPr>
+          <w:lang w:val="en-US"/>
+        </w:rPr>
+      </w:pPr>
+    </w:p>
+    <w:p>
+      <w:pPr>
+        <w:rPr>
+          <w:lang w:val="en-US"/>
+        </w:rPr>
+      </w:pPr>
+    </w:p>
+    <w:p>
+      <w:pPr>
+        <w:rPr>
+          <w:lang w:val="en-US"/>
+        </w:rPr>
+      </w:pPr>
+    </w:p>
+    <w:p>
+      <w:pPr>
+        <w:rPr>
+          <w:lang w:val="en-US"/>
+        </w:rPr>
+      </w:pPr>
+    </w:p>
+    <w:p>
+      <w:pPr>
+        <w:rPr>
+          <w:lang w:val="en-US"/>
+        </w:rPr>
+      </w:pPr>
+    </w:p>
+    <w:p>
+      <w:pPr>
+        <w:rPr>
+          <w:lang w:val="en-US"/>
+        </w:rPr>
+      </w:pPr>
+    </w:p>
+    <w:p>
+      <w:pPr>
+        <w:rPr>
+          <w:lang w:val="en-US"/>
+        </w:rPr>
+      </w:pPr>
+    </w:p>
+    <w:p>
+      <w:pPr>
+        <w:rPr>
+          <w:lang w:val="en-US"/>
+        </w:rPr>
+      </w:pPr>
+    </w:p>
+    <w:p>
+      <w:pPr>
+        <w:rPr>
+          <w:lang w:val="en-US"/>
+        </w:rPr>
+      </w:pPr>
+    </w:p>
+    <w:p>
+      <w:pPr>
+        <w:rPr>
+          <w:lang w:val="en-US"/>
+        </w:rPr>
+      </w:pPr>
+    </w:p>
+    <w:p>
+      <w:pPr>
+        <w:rPr>
+          <w:lang w:val="en-US"/>
+        </w:rPr>
+      </w:pPr>
+    </w:p>
+    <w:p>
+      <w:pPr>
+        <w:rPr>
+          <w:lang w:val="en-US"/>
+        </w:rPr>
+      </w:pPr>
+    </w:p>
+    <w:p>
+      <w:pPr>
+        <w:rPr>
+          <w:lang w:val="en-US"/>
+        </w:rPr>
+      </w:pPr>
+    </w:p>
+    <w:p>
+      <w:pPr>
+        <w:pStyle w:val="Titre1"/>
+        <w:rPr>
+          <w:lang w:val="en-US"/>
+        </w:rPr>
+      </w:pPr>
+      <w:r>
+        <w:rPr>
+          <w:lang w:val="en-US"/>
+        </w:rPr>
+        <w:lastRenderedPageBreak/>
+        <w:t>2. Reference Documents</w:t>
+      </w:r>
+      <w:r>
+        <w:rPr>
+          <w:lang w:val="en-US"/>
+        </w:rPr>
+        <w:t xml:space="preserve"> &amp; Terminology</w:t>
+      </w:r>
+    </w:p>
+    <w:p>
+      <w:pPr>
+        <w:rPr>
+          <w:lang w:val="en-US"/>
+        </w:rPr>
+      </w:pPr>
+    </w:p>
+    <w:p>
+      <w:pPr>
+        <w:pStyle w:val="Titre2"/>
+        <w:rPr>
+          <w:lang w:val="en-US"/>
+        </w:rPr>
+      </w:pPr>
+      <w:r>
+        <w:rPr>
+          <w:lang w:val="en-US"/>
+        </w:rPr>
+        <w:t>2.1 Technical Reference Documents</w:t>
+      </w:r>
+    </w:p>
+    <w:p>
+      <w:pPr>
+        <w:rPr>
+          <w:lang w:val="en-US"/>
+        </w:rPr>
+      </w:pPr>
+    </w:p>
+    <w:tbl>
+      <w:tblPr>
+        <w:tblStyle w:val="Grilledutableau"/>
+        <w:tblW w:w="0" w:type="auto"/>
+        <w:tblLook w:val="04A0" w:firstRow="1" w:lastRow="0" w:firstColumn="1" w:lastColumn="0" w:noHBand="0" w:noVBand="1"/>
+      </w:tblPr>
+      <w:tblGrid>
+        <w:gridCol w:w="1980"/>
+        <w:gridCol w:w="1843"/>
+        <w:gridCol w:w="5239"/>
+      </w:tblGrid>
+      <w:tr>
+        <w:tc>
+          <w:tcPr>
+            <w:tcW w:w="1980" w:type="dxa"/>
+          </w:tcPr>
+          <w:p>
+            <w:pPr>
+              <w:jc w:val="center"/>
+              <w:rPr>
+                <w:lang w:val="en-US"/>
+              </w:rPr>
+            </w:pPr>
+            <w:r>
+              <w:rPr>
+                <w:lang w:val="en-US"/>
+              </w:rPr>
+              <w:t>Component Name</w:t>
+            </w:r>
+          </w:p>
+        </w:tc>
+        <w:tc>
+          <w:tcPr>
+            <w:tcW w:w="1843" w:type="dxa"/>
+          </w:tcPr>
+          <w:p>
+            <w:pPr>
+              <w:jc w:val="center"/>
+              <w:rPr>
+                <w:lang w:val="en-US"/>
+              </w:rPr>
+            </w:pPr>
+            <w:r>
+              <w:rPr>
+                <w:lang w:val="en-US"/>
+              </w:rPr>
+              <w:t>Reference</w:t>
+            </w:r>
+          </w:p>
+        </w:tc>
+        <w:tc>
+          <w:tcPr>
+            <w:tcW w:w="5239" w:type="dxa"/>
+          </w:tcPr>
+          <w:p>
+            <w:pPr>
+              <w:jc w:val="center"/>
+              <w:rPr>
+                <w:lang w:val="en-US"/>
+              </w:rPr>
+            </w:pPr>
+            <w:r>
+              <w:rPr>
+                <w:lang w:val="en-US"/>
+              </w:rPr>
+              <w:t>Datasheet</w:t>
+            </w:r>
+          </w:p>
+        </w:tc>
+      </w:tr>
+      <w:tr>
+        <w:tc>
+          <w:tcPr>
+            <w:tcW w:w="1980" w:type="dxa"/>
+          </w:tcPr>
+          <w:p>
+            <w:pPr>
+              <w:jc w:val="center"/>
+              <w:rPr>
+                <w:lang w:val="en-US"/>
+              </w:rPr>
+            </w:pPr>
+            <w:r>
+              <w:rPr>
+                <w:lang w:val="en-US"/>
+              </w:rPr>
+              <w:t>IR Sensors</w:t>
+            </w:r>
+          </w:p>
+        </w:tc>
+        <w:tc>
+          <w:tcPr>
+            <w:tcW w:w="1843" w:type="dxa"/>
+          </w:tcPr>
+          <w:p>
+            <w:pPr>
+              <w:jc w:val="center"/>
+              <w:rPr>
+                <w:lang w:val="en-US"/>
+              </w:rPr>
+            </w:pPr>
+          </w:p>
+        </w:tc>
+        <w:tc>
+          <w:tcPr>
+            <w:tcW w:w="5239" w:type="dxa"/>
+          </w:tcPr>
+          <w:p>
+            <w:pPr>
+              <w:jc w:val="center"/>
+              <w:rPr>
+                <w:lang w:val="en-US"/>
+              </w:rPr>
+            </w:pPr>
+          </w:p>
+        </w:tc>
+      </w:tr>
+      <w:tr>
+        <w:tc>
+          <w:tcPr>
+            <w:tcW w:w="1980" w:type="dxa"/>
+          </w:tcPr>
+          <w:p>
+            <w:pPr>
+              <w:jc w:val="center"/>
+              <w:rPr>
+                <w:lang w:val="en-US"/>
+              </w:rPr>
+            </w:pPr>
+            <w:r>
+              <w:rPr>
+                <w:lang w:val="en-US"/>
+              </w:rPr>
+              <w:t>Pressure Button</w:t>
+            </w:r>
+          </w:p>
+        </w:tc>
+        <w:tc>
+          <w:tcPr>
+            <w:tcW w:w="1843" w:type="dxa"/>
+          </w:tcPr>
+          <w:p>
+            <w:pPr>
+              <w:jc w:val="center"/>
+              <w:rPr>
+                <w:lang w:val="en-US"/>
+              </w:rPr>
+            </w:pPr>
+          </w:p>
+        </w:tc>
+        <w:tc>
+          <w:tcPr>
+            <w:tcW w:w="5239" w:type="dxa"/>
+          </w:tcPr>
+          <w:p>
+            <w:pPr>
+              <w:jc w:val="center"/>
+              <w:rPr>
+                <w:lang w:val="en-US"/>
+              </w:rPr>
+            </w:pPr>
+          </w:p>
+        </w:tc>
+      </w:tr>
+      <w:tr>
+        <w:tc>
+          <w:tcPr>
+            <w:tcW w:w="1980" w:type="dxa"/>
+          </w:tcPr>
+          <w:p>
+            <w:pPr>
+              <w:jc w:val="center"/>
+              <w:rPr>
+                <w:lang w:val="en-US"/>
+              </w:rPr>
+            </w:pPr>
+            <w:r>
+              <w:rPr>
+                <w:lang w:val="en-US"/>
+              </w:rPr>
+              <w:t>STM32 MCU</w:t>
+            </w:r>
+          </w:p>
+        </w:tc>
+        <w:tc>
+          <w:tcPr>
+            <w:tcW w:w="1843" w:type="dxa"/>
+          </w:tcPr>
+          <w:p>
+            <w:pPr>
+              <w:jc w:val="center"/>
+              <w:rPr>
+                <w:lang w:val="en-US"/>
+              </w:rPr>
+            </w:pPr>
+          </w:p>
+        </w:tc>
+        <w:tc>
+          <w:tcPr>
+            <w:tcW w:w="5239" w:type="dxa"/>
+          </w:tcPr>
+          <w:p>
+            <w:pPr>
+              <w:jc w:val="center"/>
+              <w:rPr>
+                <w:lang w:val="en-US"/>
+              </w:rPr>
+            </w:pPr>
+          </w:p>
+        </w:tc>
+      </w:tr>
+    </w:tbl>
+    <w:p>
+      <w:pPr>
+        <w:rPr>
+          <w:lang w:val="en-US"/>
+        </w:rPr>
+      </w:pPr>
+    </w:p>
+    <w:p>
+      <w:pPr>
+        <w:pStyle w:val="Titre2"/>
+        <w:rPr>
+          <w:lang w:val="en-US"/>
+        </w:rPr>
+      </w:pPr>
+      <w:r>
+        <w:rPr>
+          <w:lang w:val="en-US"/>
+        </w:rPr>
+        <w:t>2.2 Terminology</w:t>
+      </w:r>
+    </w:p>
+    <w:p>
+      <w:pPr>
+        <w:rPr>
+          <w:lang w:val="en-US"/>
+        </w:rPr>
+      </w:pPr>
+    </w:p>
+    <w:p>
+      <w:pPr>
+        <w:jc w:val="both"/>
+        <w:rPr>
+          <w:rFonts w:ascii="Calibri Light" w:hAnsi="Calibri Light" w:cs="Calibri Light"/>
+          <w:sz w:val="36"/>
+          <w:szCs w:val="36"/>
+          <w:lang w:val="en-US"/>
+        </w:rPr>
+      </w:pPr>
+      <w:r>
+        <w:rPr>
+          <w:rFonts w:ascii="Calibri Light" w:eastAsia="Arial" w:hAnsi="Calibri Light" w:cs="Calibri Light"/>
+          <w:lang w:val="en-US"/>
+        </w:rPr>
+        <w:t xml:space="preserve">Essential (Requirement) </w:t>
+      </w:r>
+    </w:p>
+    <w:p>
+      <w:pPr>
+        <w:jc w:val="both"/>
+        <w:rPr>
+          <w:rFonts w:ascii="Calibri Light" w:hAnsi="Calibri Light" w:cs="Calibri Light"/>
+          <w:sz w:val="36"/>
+          <w:szCs w:val="36"/>
+          <w:lang w:val="en-US"/>
+        </w:rPr>
+      </w:pPr>
+      <w:r>
+        <w:rPr>
+          <w:rFonts w:ascii="Calibri Light" w:eastAsia="Arial" w:hAnsi="Calibri Light" w:cs="Calibri Light"/>
+          <w:lang w:val="en-US"/>
+        </w:rPr>
+        <w:t>Means that the software product will not be acceptable unless these requirements are provided in an agreed manner.</w:t>
+      </w:r>
+    </w:p>
+    <w:p>
+      <w:pPr>
+        <w:jc w:val="both"/>
+        <w:rPr>
+          <w:rFonts w:ascii="Calibri Light" w:hAnsi="Calibri Light" w:cs="Calibri Light"/>
+          <w:sz w:val="36"/>
+          <w:szCs w:val="36"/>
+          <w:lang w:val="en-US"/>
+        </w:rPr>
+      </w:pPr>
+      <w:r>
+        <w:rPr>
+          <w:rFonts w:ascii="Calibri Light" w:eastAsia="Arial" w:hAnsi="Calibri Light" w:cs="Calibri Light"/>
+          <w:lang w:val="en-US"/>
+        </w:rPr>
+        <w:t xml:space="preserve">Conditional (Requirement) </w:t>
+      </w:r>
+    </w:p>
+    <w:p>
+      <w:pPr>
+        <w:jc w:val="both"/>
+        <w:rPr>
+          <w:rFonts w:ascii="Calibri Light" w:eastAsia="Arial" w:hAnsi="Calibri Light" w:cs="Calibri Light"/>
+          <w:strike/>
+          <w:color w:val="FF0000"/>
+          <w:sz w:val="24"/>
+          <w:szCs w:val="24"/>
+          <w:lang w:val="en-US"/>
+        </w:rPr>
+      </w:pPr>
+      <w:r>
+        <w:rPr>
+          <w:rFonts w:ascii="Calibri Light" w:eastAsia="Arial" w:hAnsi="Calibri Light" w:cs="Calibri Light"/>
+          <w:lang w:val="en-US"/>
+        </w:rPr>
+        <w:t>Means that these requirements would enhance the software product but would not make it unacceptable if they were absent.</w:t>
+      </w:r>
+    </w:p>
+    <w:p>
+      <w:pPr>
+        <w:rPr>
+          <w:lang w:val="en-US"/>
+        </w:rPr>
+      </w:pPr>
+    </w:p>
+    <w:p>
+      <w:pPr>
+        <w:rPr>
+          <w:lang w:val="en-US"/>
+        </w:rPr>
+      </w:pPr>
+    </w:p>
     <w:sectPr>
-      <w:footerReference w:type="default" r:id="rId12"/>
-      <w:headerReference w:type="first" r:id="rId13"/>
-      <w:footerReference w:type="first" r:id="rId14"/>
+      <w:footerReference w:type="default" r:id="rId15"/>
+      <w:headerReference w:type="first" r:id="rId16"/>
+      <w:footerReference w:type="first" r:id="rId17"/>
       <w:pgSz w:w="11906" w:h="16838"/>
       <w:pgMar w:top="1417" w:right="1417" w:bottom="1417" w:left="1417" w:header="708" w:footer="708" w:gutter="0"/>
       <w:pgNumType w:start="0"/>
@@ -1243,7 +2603,7 @@
 <w:ftr xmlns:wpc="http://schemas.microsoft.com/office/word/2010/wordprocessingCanvas" xmlns:cx="http://schemas.microsoft.com/office/drawing/2014/chartex" xmlns:cx1="http://schemas.microsoft.com/office/drawing/2015/9/8/chartex" xmlns:cx2="http://schemas.microsoft.com/office/drawing/2015/10/21/chartex" xmlns:cx3="http://schemas.microsoft.com/office/drawing/2016/5/9/chartex" xmlns:cx4="http://schemas.microsoft.com/office/drawing/2016/5/10/chartex" xmlns:cx5="http://schemas.microsoft.com/office/drawing/2016/5/11/chartex" xmlns:cx6="http://schemas.microsoft.com/office/drawing/2016/5/12/chartex" xmlns:cx7="http://schemas.microsoft.com/office/drawing/2016/5/13/chartex" xmlns:cx8="http://schemas.microsoft.com/office/drawing/2016/5/14/chartex" xmlns:mc="http://schemas.openxmlformats.org/markup-compatibility/2006" xmlns:aink="http://schemas.microsoft.com/office/drawing/2016/ink" xmlns:am3d="http://schemas.microsoft.com/office/drawing/2017/model3d" xmlns:o="urn:schemas-microsoft-com:office:office" xmlns:oel="http://schemas.microsoft.com/office/2019/extlst" xmlns:r="http://schemas.openxmlformats.org/officeDocument/2006/relationships" xmlns:m="http://schemas.openxmlformats.org/officeDocument/2006/math" xmlns:v="urn:schemas-microsoft-com:vml" xmlns:wp14="http://schemas.microsoft.com/office/word/2010/wordprocessingDrawing" xmlns:wp="http://schemas.openxmlformats.org/drawingml/2006/wordprocessingDrawing" xmlns:w10="urn:schemas-microsoft-com:office:word" xmlns:w="http://schemas.openxmlformats.org/wordprocessingml/2006/main" xmlns:w14="http://schemas.microsoft.com/office/word/2010/wordml" xmlns:w15="http://schemas.microsoft.com/office/word/2012/wordml" xmlns:w16cex="http://schemas.microsoft.com/office/word/2018/wordml/cex" xmlns:w16cid="http://schemas.microsoft.com/office/word/2016/wordml/cid" xmlns:w16="http://schemas.microsoft.com/office/word/2018/wordml" xmlns:w16sdtdh="http://schemas.microsoft.com/office/word/2020/wordml/sdtdatahash" xmlns:w16se="http://schemas.microsoft.com/office/word/2015/wordml/symex" xmlns:wpg="http://schemas.microsoft.com/office/word/2010/wordprocessingGroup" xmlns:wpi="http://schemas.microsoft.com/office/word/2010/wordprocessingInk" xmlns:wne="http://schemas.microsoft.com/office/word/2006/wordml" xmlns:wps="http://schemas.microsoft.com/office/word/2010/wordprocessingShape" mc:Ignorable="w14 w15 w16se w16cid w16 w16cex w16sdtdh wp14">
   <w:p>
     <w:pPr>
-      <w:pStyle w:val="Header"/>
+      <w:pStyle w:val="En-tte"/>
       <w:pBdr>
         <w:top w:val="single" w:sz="6" w:space="0" w:color="D34817" w:themeColor="accent1"/>
       </w:pBdr>
@@ -1278,7 +2638,7 @@
   </w:p>
   <w:p>
     <w:pPr>
-      <w:pStyle w:val="Footer"/>
+      <w:pStyle w:val="Pieddepage"/>
       <w:jc w:val="right"/>
     </w:pPr>
     <w:r>
@@ -1337,7 +2697,7 @@
     <w:hyperlink w:anchor="tableOfContents" w:history="1">
       <w:r>
         <w:rPr>
-          <w:rStyle w:val="Hyperlink"/>
+          <w:rStyle w:val="Lienhypertexte"/>
         </w:rPr>
         <w:t>tableOfContents</w:t>
       </w:r>
@@ -1359,7 +2719,7 @@
     <w:sdtContent>
       <w:p>
         <w:pPr>
-          <w:pStyle w:val="Footer"/>
+          <w:pStyle w:val="Pieddepage"/>
         </w:pPr>
         <w:r>
           <w:rPr>
@@ -1612,7 +2972,7 @@
 <w:hdr xmlns:wpc="http://schemas.microsoft.com/office/word/2010/wordprocessingCanvas" xmlns:cx="http://schemas.microsoft.com/office/drawing/2014/chartex" xmlns:cx1="http://schemas.microsoft.com/office/drawing/2015/9/8/chartex" xmlns:cx2="http://schemas.microsoft.com/office/drawing/2015/10/21/chartex" xmlns:cx3="http://schemas.microsoft.com/office/drawing/2016/5/9/chartex" xmlns:cx4="http://schemas.microsoft.com/office/drawing/2016/5/10/chartex" xmlns:cx5="http://schemas.microsoft.com/office/drawing/2016/5/11/chartex" xmlns:cx6="http://schemas.microsoft.com/office/drawing/2016/5/12/chartex" xmlns:cx7="http://schemas.microsoft.com/office/drawing/2016/5/13/chartex" xmlns:cx8="http://schemas.microsoft.com/office/drawing/2016/5/14/chartex" xmlns:mc="http://schemas.openxmlformats.org/markup-compatibility/2006" xmlns:aink="http://schemas.microsoft.com/office/drawing/2016/ink" xmlns:am3d="http://schemas.microsoft.com/office/drawing/2017/model3d" xmlns:o="urn:schemas-microsoft-com:office:office" xmlns:oel="http://schemas.microsoft.com/office/2019/extlst" xmlns:r="http://schemas.openxmlformats.org/officeDocument/2006/relationships" xmlns:m="http://schemas.openxmlformats.org/officeDocument/2006/math" xmlns:v="urn:schemas-microsoft-com:vml" xmlns:wp14="http://schemas.microsoft.com/office/word/2010/wordprocessingDrawing" xmlns:wp="http://schemas.openxmlformats.org/drawingml/2006/wordprocessingDrawing" xmlns:w10="urn:schemas-microsoft-com:office:word" xmlns:w="http://schemas.openxmlformats.org/wordprocessingml/2006/main" xmlns:w14="http://schemas.microsoft.com/office/word/2010/wordml" xmlns:w15="http://schemas.microsoft.com/office/word/2012/wordml" xmlns:w16cex="http://schemas.microsoft.com/office/word/2018/wordml/cex" xmlns:w16cid="http://schemas.microsoft.com/office/word/2016/wordml/cid" xmlns:w16="http://schemas.microsoft.com/office/word/2018/wordml" xmlns:w16sdtdh="http://schemas.microsoft.com/office/word/2020/wordml/sdtdatahash" xmlns:w16se="http://schemas.microsoft.com/office/word/2015/wordml/symex" xmlns:wpg="http://schemas.microsoft.com/office/word/2010/wordprocessingGroup" xmlns:wpi="http://schemas.microsoft.com/office/word/2010/wordprocessingInk" xmlns:wne="http://schemas.microsoft.com/office/word/2006/wordml" xmlns:wps="http://schemas.microsoft.com/office/word/2010/wordprocessingShape" mc:Ignorable="w14 w15 w16se w16cid w16 w16cex w16sdtdh wp14">
   <w:p>
     <w:pPr>
-      <w:pStyle w:val="Header"/>
+      <w:pStyle w:val="En-tte"/>
       <w:jc w:val="right"/>
       <w:rPr>
         <w:color w:val="D34817" w:themeColor="accent1"/>
@@ -1685,7 +3045,7 @@
   </w:p>
   <w:p>
     <w:pPr>
-      <w:pStyle w:val="Header"/>
+      <w:pStyle w:val="En-tte"/>
     </w:pPr>
   </w:p>
 </w:hdr>
@@ -1700,7 +3060,7 @@
     <w:lvl w:ilvl="0">
       <w:start w:val="1"/>
       <w:numFmt w:val="bullet"/>
-      <w:pStyle w:val="ListBullet"/>
+      <w:pStyle w:val="Listepuces"/>
       <w:lvlText w:val=""/>
       <w:lvlJc w:val="left"/>
       <w:pPr>
@@ -2236,11 +3596,11 @@
     <w:qFormat/>
     <w:rsid w:val="00906915"/>
   </w:style>
-  <w:style w:type="paragraph" w:styleId="Heading1">
+  <w:style w:type="paragraph" w:styleId="Titre1">
     <w:name w:val="heading 1"/>
     <w:basedOn w:val="Normal"/>
     <w:next w:val="Normal"/>
-    <w:link w:val="Heading1Char"/>
+    <w:link w:val="Titre1Car"/>
     <w:uiPriority w:val="9"/>
     <w:qFormat/>
     <w:rsid w:val="007221BE"/>
@@ -2257,11 +3617,11 @@
       <w:szCs w:val="32"/>
     </w:rPr>
   </w:style>
-  <w:style w:type="paragraph" w:styleId="Heading2">
+  <w:style w:type="paragraph" w:styleId="Titre2">
     <w:name w:val="heading 2"/>
     <w:basedOn w:val="Normal"/>
     <w:next w:val="Normal"/>
-    <w:link w:val="Heading2Char"/>
+    <w:link w:val="Titre2Car"/>
     <w:uiPriority w:val="9"/>
     <w:unhideWhenUsed/>
     <w:qFormat/>
@@ -2279,11 +3639,11 @@
       <w:szCs w:val="26"/>
     </w:rPr>
   </w:style>
-  <w:style w:type="paragraph" w:styleId="Heading3">
+  <w:style w:type="paragraph" w:styleId="Titre3">
     <w:name w:val="heading 3"/>
     <w:basedOn w:val="Normal"/>
     <w:next w:val="Normal"/>
-    <w:link w:val="Heading3Char"/>
+    <w:link w:val="Titre3Car"/>
     <w:uiPriority w:val="9"/>
     <w:unhideWhenUsed/>
     <w:qFormat/>
@@ -2301,11 +3661,11 @@
       <w:szCs w:val="24"/>
     </w:rPr>
   </w:style>
-  <w:style w:type="paragraph" w:styleId="Heading4">
+  <w:style w:type="paragraph" w:styleId="Titre4">
     <w:name w:val="heading 4"/>
     <w:basedOn w:val="Normal"/>
     <w:next w:val="Normal"/>
-    <w:link w:val="Heading4Char"/>
+    <w:link w:val="Titre4Car"/>
     <w:uiPriority w:val="9"/>
     <w:unhideWhenUsed/>
     <w:qFormat/>
@@ -2323,13 +3683,13 @@
       <w:color w:val="9D3511" w:themeColor="accent1" w:themeShade="BF"/>
     </w:rPr>
   </w:style>
-  <w:style w:type="character" w:default="1" w:styleId="DefaultParagraphFont">
+  <w:style w:type="character" w:default="1" w:styleId="Policepardfaut">
     <w:name w:val="Default Paragraph Font"/>
     <w:uiPriority w:val="1"/>
     <w:semiHidden/>
     <w:unhideWhenUsed/>
   </w:style>
-  <w:style w:type="table" w:default="1" w:styleId="TableNormal">
+  <w:style w:type="table" w:default="1" w:styleId="TableauNormal">
     <w:name w:val="Normal Table"/>
     <w:uiPriority w:val="99"/>
     <w:semiHidden/>
@@ -2344,15 +3704,15 @@
       </w:tblCellMar>
     </w:tblPr>
   </w:style>
-  <w:style w:type="numbering" w:default="1" w:styleId="NoList">
+  <w:style w:type="numbering" w:default="1" w:styleId="Aucuneliste">
     <w:name w:val="No List"/>
     <w:uiPriority w:val="99"/>
     <w:semiHidden/>
     <w:unhideWhenUsed/>
   </w:style>
-  <w:style w:type="paragraph" w:styleId="NoSpacing">
+  <w:style w:type="paragraph" w:styleId="Sansinterligne">
     <w:name w:val="No Spacing"/>
-    <w:link w:val="NoSpacingChar"/>
+    <w:link w:val="SansinterligneCar"/>
     <w:uiPriority w:val="1"/>
     <w:qFormat/>
     <w:rsid w:val="003F52BD"/>
@@ -2364,10 +3724,10 @@
       <w:lang w:val="en-US"/>
     </w:rPr>
   </w:style>
-  <w:style w:type="character" w:customStyle="1" w:styleId="NoSpacingChar">
-    <w:name w:val="No Spacing Char"/>
-    <w:basedOn w:val="DefaultParagraphFont"/>
-    <w:link w:val="NoSpacing"/>
+  <w:style w:type="character" w:customStyle="1" w:styleId="SansinterligneCar">
+    <w:name w:val="Sans interligne Car"/>
+    <w:basedOn w:val="Policepardfaut"/>
+    <w:link w:val="Sansinterligne"/>
     <w:uiPriority w:val="1"/>
     <w:rsid w:val="003F52BD"/>
     <w:rPr>
@@ -2375,10 +3735,10 @@
       <w:lang w:val="en-US"/>
     </w:rPr>
   </w:style>
-  <w:style w:type="paragraph" w:styleId="Header">
+  <w:style w:type="paragraph" w:styleId="En-tte">
     <w:name w:val="header"/>
     <w:basedOn w:val="Normal"/>
-    <w:link w:val="HeaderChar"/>
+    <w:link w:val="En-tteCar"/>
     <w:uiPriority w:val="99"/>
     <w:unhideWhenUsed/>
     <w:rsid w:val="004715A8"/>
@@ -2390,17 +3750,17 @@
       <w:spacing w:after="0" w:line="240" w:lineRule="auto"/>
     </w:pPr>
   </w:style>
-  <w:style w:type="character" w:customStyle="1" w:styleId="HeaderChar">
-    <w:name w:val="Header Char"/>
-    <w:basedOn w:val="DefaultParagraphFont"/>
-    <w:link w:val="Header"/>
+  <w:style w:type="character" w:customStyle="1" w:styleId="En-tteCar">
+    <w:name w:val="En-tête Car"/>
+    <w:basedOn w:val="Policepardfaut"/>
+    <w:link w:val="En-tte"/>
     <w:uiPriority w:val="99"/>
     <w:rsid w:val="004715A8"/>
   </w:style>
-  <w:style w:type="paragraph" w:styleId="Footer">
+  <w:style w:type="paragraph" w:styleId="Pieddepage">
     <w:name w:val="footer"/>
     <w:basedOn w:val="Normal"/>
-    <w:link w:val="FooterChar"/>
+    <w:link w:val="PieddepageCar"/>
     <w:uiPriority w:val="99"/>
     <w:unhideWhenUsed/>
     <w:rsid w:val="004715A8"/>
@@ -2412,17 +3772,17 @@
       <w:spacing w:after="0" w:line="240" w:lineRule="auto"/>
     </w:pPr>
   </w:style>
-  <w:style w:type="character" w:customStyle="1" w:styleId="FooterChar">
-    <w:name w:val="Footer Char"/>
-    <w:basedOn w:val="DefaultParagraphFont"/>
-    <w:link w:val="Footer"/>
+  <w:style w:type="character" w:customStyle="1" w:styleId="PieddepageCar">
+    <w:name w:val="Pied de page Car"/>
+    <w:basedOn w:val="Policepardfaut"/>
+    <w:link w:val="Pieddepage"/>
     <w:uiPriority w:val="99"/>
     <w:rsid w:val="004715A8"/>
   </w:style>
-  <w:style w:type="character" w:customStyle="1" w:styleId="Heading1Char">
-    <w:name w:val="Heading 1 Char"/>
-    <w:basedOn w:val="DefaultParagraphFont"/>
-    <w:link w:val="Heading1"/>
+  <w:style w:type="character" w:customStyle="1" w:styleId="Titre1Car">
+    <w:name w:val="Titre 1 Car"/>
+    <w:basedOn w:val="Policepardfaut"/>
+    <w:link w:val="Titre1"/>
     <w:uiPriority w:val="9"/>
     <w:rsid w:val="007221BE"/>
     <w:rPr>
@@ -2432,10 +3792,10 @@
       <w:szCs w:val="32"/>
     </w:rPr>
   </w:style>
-  <w:style w:type="character" w:customStyle="1" w:styleId="Heading2Char">
-    <w:name w:val="Heading 2 Char"/>
-    <w:basedOn w:val="DefaultParagraphFont"/>
-    <w:link w:val="Heading2"/>
+  <w:style w:type="character" w:customStyle="1" w:styleId="Titre2Car">
+    <w:name w:val="Titre 2 Car"/>
+    <w:basedOn w:val="Policepardfaut"/>
+    <w:link w:val="Titre2"/>
     <w:uiPriority w:val="9"/>
     <w:rsid w:val="007221BE"/>
     <w:rPr>
@@ -2445,9 +3805,9 @@
       <w:szCs w:val="26"/>
     </w:rPr>
   </w:style>
-  <w:style w:type="paragraph" w:styleId="TOCHeading">
+  <w:style w:type="paragraph" w:styleId="En-ttedetabledesmatires">
     <w:name w:val="TOC Heading"/>
-    <w:basedOn w:val="Heading1"/>
+    <w:basedOn w:val="Titre1"/>
     <w:next w:val="Normal"/>
     <w:uiPriority w:val="39"/>
     <w:unhideWhenUsed/>
@@ -2460,7 +3820,7 @@
       <w:lang w:val="en-US"/>
     </w:rPr>
   </w:style>
-  <w:style w:type="paragraph" w:styleId="TOC2">
+  <w:style w:type="paragraph" w:styleId="TM2">
     <w:name w:val="toc 2"/>
     <w:basedOn w:val="Normal"/>
     <w:next w:val="Normal"/>
@@ -2473,9 +3833,9 @@
       <w:ind w:left="220"/>
     </w:pPr>
   </w:style>
-  <w:style w:type="character" w:styleId="Hyperlink">
+  <w:style w:type="character" w:styleId="Lienhypertexte">
     <w:name w:val="Hyperlink"/>
-    <w:basedOn w:val="DefaultParagraphFont"/>
+    <w:basedOn w:val="Policepardfaut"/>
     <w:uiPriority w:val="99"/>
     <w:unhideWhenUsed/>
     <w:rsid w:val="00BA11A1"/>
@@ -2484,7 +3844,7 @@
       <w:u w:val="single"/>
     </w:rPr>
   </w:style>
-  <w:style w:type="paragraph" w:styleId="TOC1">
+  <w:style w:type="paragraph" w:styleId="TM1">
     <w:name w:val="toc 1"/>
     <w:basedOn w:val="Normal"/>
     <w:next w:val="Normal"/>
@@ -2496,10 +3856,10 @@
       <w:spacing w:after="100"/>
     </w:pPr>
   </w:style>
-  <w:style w:type="character" w:customStyle="1" w:styleId="Heading3Char">
-    <w:name w:val="Heading 3 Char"/>
-    <w:basedOn w:val="DefaultParagraphFont"/>
-    <w:link w:val="Heading3"/>
+  <w:style w:type="character" w:customStyle="1" w:styleId="Titre3Car">
+    <w:name w:val="Titre 3 Car"/>
+    <w:basedOn w:val="Policepardfaut"/>
+    <w:link w:val="Titre3"/>
     <w:uiPriority w:val="9"/>
     <w:rsid w:val="00625FAD"/>
     <w:rPr>
@@ -2509,9 +3869,9 @@
       <w:szCs w:val="24"/>
     </w:rPr>
   </w:style>
-  <w:style w:type="character" w:styleId="UnresolvedMention">
+  <w:style w:type="character" w:styleId="Mentionnonrsolue">
     <w:name w:val="Unresolved Mention"/>
-    <w:basedOn w:val="DefaultParagraphFont"/>
+    <w:basedOn w:val="Policepardfaut"/>
     <w:uiPriority w:val="99"/>
     <w:semiHidden/>
     <w:unhideWhenUsed/>
@@ -2521,7 +3881,7 @@
       <w:shd w:val="clear" w:color="auto" w:fill="E1DFDD"/>
     </w:rPr>
   </w:style>
-  <w:style w:type="paragraph" w:styleId="TOC3">
+  <w:style w:type="paragraph" w:styleId="TM3">
     <w:name w:val="toc 3"/>
     <w:basedOn w:val="Normal"/>
     <w:next w:val="Normal"/>
@@ -2534,7 +3894,7 @@
       <w:ind w:left="440"/>
     </w:pPr>
   </w:style>
-  <w:style w:type="paragraph" w:styleId="ListBullet">
+  <w:style w:type="paragraph" w:styleId="Listepuces">
     <w:name w:val="List Bullet"/>
     <w:basedOn w:val="Normal"/>
     <w:uiPriority w:val="99"/>
@@ -2547,9 +3907,9 @@
       <w:contextualSpacing/>
     </w:pPr>
   </w:style>
-  <w:style w:type="character" w:styleId="PlaceholderText">
+  <w:style w:type="character" w:styleId="Textedelespacerserv">
     <w:name w:val="Placeholder Text"/>
-    <w:basedOn w:val="DefaultParagraphFont"/>
+    <w:basedOn w:val="Policepardfaut"/>
     <w:uiPriority w:val="99"/>
     <w:semiHidden/>
     <w:rsid w:val="00C831BA"/>
@@ -2557,9 +3917,9 @@
       <w:color w:val="808080"/>
     </w:rPr>
   </w:style>
-  <w:style w:type="character" w:styleId="FollowedHyperlink">
+  <w:style w:type="character" w:styleId="Lienhypertextesuivivisit">
     <w:name w:val="FollowedHyperlink"/>
-    <w:basedOn w:val="DefaultParagraphFont"/>
+    <w:basedOn w:val="Policepardfaut"/>
     <w:uiPriority w:val="99"/>
     <w:semiHidden/>
     <w:unhideWhenUsed/>
@@ -2569,10 +3929,10 @@
       <w:u w:val="single"/>
     </w:rPr>
   </w:style>
-  <w:style w:type="character" w:customStyle="1" w:styleId="Heading4Char">
-    <w:name w:val="Heading 4 Char"/>
-    <w:basedOn w:val="DefaultParagraphFont"/>
-    <w:link w:val="Heading4"/>
+  <w:style w:type="character" w:customStyle="1" w:styleId="Titre4Car">
+    <w:name w:val="Titre 4 Car"/>
+    <w:basedOn w:val="Policepardfaut"/>
+    <w:link w:val="Titre4"/>
     <w:uiPriority w:val="9"/>
     <w:rsid w:val="00FB040E"/>
     <w:rPr>
@@ -2582,7 +3942,7 @@
       <w:color w:val="9D3511" w:themeColor="accent1" w:themeShade="BF"/>
     </w:rPr>
   </w:style>
-  <w:style w:type="paragraph" w:styleId="TOC4">
+  <w:style w:type="paragraph" w:styleId="TM4">
     <w:name w:val="toc 4"/>
     <w:basedOn w:val="Normal"/>
     <w:next w:val="Normal"/>
@@ -2595,7 +3955,7 @@
       <w:ind w:left="660"/>
     </w:pPr>
   </w:style>
-  <w:style w:type="paragraph" w:styleId="ListParagraph">
+  <w:style w:type="paragraph" w:styleId="Paragraphedeliste">
     <w:name w:val="List Paragraph"/>
     <w:basedOn w:val="Normal"/>
     <w:uiPriority w:val="34"/>
@@ -2605,6 +3965,25 @@
       <w:ind w:left="720"/>
       <w:contextualSpacing/>
     </w:pPr>
+  </w:style>
+  <w:style w:type="table" w:styleId="Grilledutableau">
+    <w:name w:val="Table Grid"/>
+    <w:basedOn w:val="TableauNormal"/>
+    <w:uiPriority w:val="39"/>
+    <w:rsid w:val="00A34E45"/>
+    <w:pPr>
+      <w:spacing w:after="0" w:line="240" w:lineRule="auto"/>
+    </w:pPr>
+    <w:tblPr>
+      <w:tblBorders>
+        <w:top w:val="single" w:sz="4" w:space="0" w:color="auto"/>
+        <w:left w:val="single" w:sz="4" w:space="0" w:color="auto"/>
+        <w:bottom w:val="single" w:sz="4" w:space="0" w:color="auto"/>
+        <w:right w:val="single" w:sz="4" w:space="0" w:color="auto"/>
+        <w:insideH w:val="single" w:sz="4" w:space="0" w:color="auto"/>
+        <w:insideV w:val="single" w:sz="4" w:space="0" w:color="auto"/>
+      </w:tblBorders>
+    </w:tblPr>
   </w:style>
 </w:styles>
 </file>
@@ -2692,7 +4071,7 @@
     <w:charset w:val="00"/>
     <w:family w:val="swiss"/>
     <w:pitch w:val="variable"/>
-    <w:sig w:usb0="E4002EFF" w:usb1="C200247B" w:usb2="00000009" w:usb3="00000000" w:csb0="000001FF" w:csb1="00000000"/>
+    <w:sig w:usb0="E4002EFF" w:usb1="C000247B" w:usb2="00000009" w:usb3="00000000" w:csb0="000001FF" w:csb1="00000000"/>
   </w:font>
   <w:font w:name="Arial">
     <w:panose1 w:val="020B0604020202020204"/>
@@ -2706,7 +4085,7 @@
     <w:charset w:val="00"/>
     <w:family w:val="swiss"/>
     <w:pitch w:val="variable"/>
-    <w:sig w:usb0="E4002EFF" w:usb1="C200247B" w:usb2="00000009" w:usb3="00000000" w:csb0="000001FF" w:csb1="00000000"/>
+    <w:sig w:usb0="E4002EFF" w:usb1="C000247B" w:usb2="00000009" w:usb3="00000000" w:csb0="000001FF" w:csb1="00000000"/>
   </w:font>
   <w:font w:name="Cavolini">
     <w:charset w:val="00"/>
@@ -2744,6 +4123,7 @@
     <w:rsid w:val="0051520A"/>
     <w:rsid w:val="005C35F2"/>
     <w:rsid w:val="006171EF"/>
+    <w:rsid w:val="006D7C9D"/>
     <w:rsid w:val="006F1F17"/>
     <w:rsid w:val="00AA2D6C"/>
     <w:rsid w:val="00AC2BDA"/>
@@ -2751,6 +4131,7 @@
     <w:rsid w:val="00C324FF"/>
     <w:rsid w:val="00D94CEA"/>
     <w:rsid w:val="00E11B6A"/>
+    <w:rsid w:val="00ED6600"/>
     <w:rsid w:val="00F811B3"/>
     <w:rsid w:val="00FA5493"/>
   </w:rsids>
@@ -2769,8 +4150,8 @@
   </m:mathPr>
   <w:themeFontLang w:val="en-GB"/>
   <w:clrSchemeMapping w:bg1="light1" w:t1="dark1" w:bg2="light2" w:t2="dark2" w:accent1="accent1" w:accent2="accent2" w:accent3="accent3" w:accent4="accent4" w:accent5="accent5" w:accent6="accent6" w:hyperlink="hyperlink" w:followedHyperlink="followedHyperlink"/>
-  <w:decimalSymbol w:val="."/>
-  <w:listSeparator w:val=","/>
+  <w:decimalSymbol w:val=","/>
+  <w:listSeparator w:val=";"/>
   <w15:chartTrackingRefBased/>
 </w:settings>
 </file>
@@ -3174,13 +4555,13 @@
     <w:name w:val="Normal"/>
     <w:qFormat/>
   </w:style>
-  <w:style w:type="character" w:default="1" w:styleId="DefaultParagraphFont">
+  <w:style w:type="character" w:default="1" w:styleId="Policepardfaut">
     <w:name w:val="Default Paragraph Font"/>
     <w:uiPriority w:val="1"/>
     <w:semiHidden/>
     <w:unhideWhenUsed/>
   </w:style>
-  <w:style w:type="table" w:default="1" w:styleId="TableNormal">
+  <w:style w:type="table" w:default="1" w:styleId="TableauNormal">
     <w:name w:val="Normal Table"/>
     <w:uiPriority w:val="99"/>
     <w:semiHidden/>
@@ -3195,7 +4576,7 @@
       </w:tblCellMar>
     </w:tblPr>
   </w:style>
-  <w:style w:type="numbering" w:default="1" w:styleId="NoList">
+  <w:style w:type="numbering" w:default="1" w:styleId="Aucuneliste">
     <w:name w:val="No List"/>
     <w:uiPriority w:val="99"/>
     <w:semiHidden/>
@@ -3209,9 +4590,9 @@
     <w:name w:val="9B3C20F396A846DAADEF661613FF1E60"/>
     <w:rsid w:val="00C324FF"/>
   </w:style>
-  <w:style w:type="character" w:styleId="PlaceholderText">
+  <w:style w:type="character" w:styleId="Textedelespacerserv">
     <w:name w:val="Placeholder Text"/>
-    <w:basedOn w:val="DefaultParagraphFont"/>
+    <w:basedOn w:val="Policepardfaut"/>
     <w:uiPriority w:val="99"/>
     <w:semiHidden/>
     <w:rsid w:val="00E11B6A"/>
@@ -3536,6 +4917,153 @@
 </file>
 
 <file path=customXml/item2.xml><?xml version="1.0" encoding="utf-8"?>
+<ct:contentTypeSchema xmlns:ct="http://schemas.microsoft.com/office/2006/metadata/contentType" xmlns:ma="http://schemas.microsoft.com/office/2006/metadata/properties/metaAttributes" ct:_="" ma:_="" ma:contentTypeName="Document" ma:contentTypeID="0x0101004F0703A3667DD3419588E02D83D68646" ma:contentTypeVersion="2" ma:contentTypeDescription="Crée un document." ma:contentTypeScope="" ma:versionID="3c376ff503edae3c46f43bf4557a2e7f">
+  <xsd:schema xmlns:xsd="http://www.w3.org/2001/XMLSchema" xmlns:xs="http://www.w3.org/2001/XMLSchema" xmlns:p="http://schemas.microsoft.com/office/2006/metadata/properties" xmlns:ns2="6b838f3d-1812-4b51-bf17-41f609981303" targetNamespace="http://schemas.microsoft.com/office/2006/metadata/properties" ma:root="true" ma:fieldsID="fa4863b67c20ff6c62b5bab3b52bab95" ns2:_="">
+    <xsd:import namespace="6b838f3d-1812-4b51-bf17-41f609981303"/>
+    <xsd:element name="properties">
+      <xsd:complexType>
+        <xsd:sequence>
+          <xsd:element name="documentManagement">
+            <xsd:complexType>
+              <xsd:all>
+                <xsd:element ref="ns2:MediaServiceMetadata" minOccurs="0"/>
+                <xsd:element ref="ns2:MediaServiceFastMetadata" minOccurs="0"/>
+              </xsd:all>
+            </xsd:complexType>
+          </xsd:element>
+        </xsd:sequence>
+      </xsd:complexType>
+    </xsd:element>
+  </xsd:schema>
+  <xsd:schema xmlns:xsd="http://www.w3.org/2001/XMLSchema" xmlns:xs="http://www.w3.org/2001/XMLSchema" xmlns:dms="http://schemas.microsoft.com/office/2006/documentManagement/types" xmlns:pc="http://schemas.microsoft.com/office/infopath/2007/PartnerControls" targetNamespace="6b838f3d-1812-4b51-bf17-41f609981303" elementFormDefault="qualified">
+    <xsd:import namespace="http://schemas.microsoft.com/office/2006/documentManagement/types"/>
+    <xsd:import namespace="http://schemas.microsoft.com/office/infopath/2007/PartnerControls"/>
+    <xsd:element name="MediaServiceMetadata" ma:index="8" nillable="true" ma:displayName="MediaServiceMetadata" ma:hidden="true" ma:internalName="MediaServiceMetadata" ma:readOnly="true">
+      <xsd:simpleType>
+        <xsd:restriction base="dms:Note"/>
+      </xsd:simpleType>
+    </xsd:element>
+    <xsd:element name="MediaServiceFastMetadata" ma:index="9" nillable="true" ma:displayName="MediaServiceFastMetadata" ma:hidden="true" ma:internalName="MediaServiceFastMetadata" ma:readOnly="true">
+      <xsd:simpleType>
+        <xsd:restriction base="dms:Note"/>
+      </xsd:simpleType>
+    </xsd:element>
+  </xsd:schema>
+  <xsd:schema xmlns="http://schemas.openxmlformats.org/package/2006/metadata/core-properties" xmlns:xsd="http://www.w3.org/2001/XMLSchema" xmlns:xsi="http://www.w3.org/2001/XMLSchema-instance" xmlns:dc="http://purl.org/dc/elements/1.1/" xmlns:dcterms="http://purl.org/dc/terms/" xmlns:odoc="http://schemas.microsoft.com/internal/obd" targetNamespace="http://schemas.openxmlformats.org/package/2006/metadata/core-properties" elementFormDefault="qualified" attributeFormDefault="unqualified" blockDefault="#all">
+    <xsd:import namespace="http://purl.org/dc/elements/1.1/" schemaLocation="http://dublincore.org/schemas/xmls/qdc/2003/04/02/dc.xsd"/>
+    <xsd:import namespace="http://purl.org/dc/terms/" schemaLocation="http://dublincore.org/schemas/xmls/qdc/2003/04/02/dcterms.xsd"/>
+    <xsd:element name="coreProperties" type="CT_coreProperties"/>
+    <xsd:complexType name="CT_coreProperties">
+      <xsd:all>
+        <xsd:element ref="dc:creator" minOccurs="0" maxOccurs="1"/>
+        <xsd:element ref="dcterms:created" minOccurs="0" maxOccurs="1"/>
+        <xsd:element ref="dc:identifier" minOccurs="0" maxOccurs="1"/>
+        <xsd:element name="contentType" minOccurs="0" maxOccurs="1" type="xsd:string" ma:index="0" ma:displayName="Type de contenu"/>
+        <xsd:element ref="dc:title" minOccurs="0" maxOccurs="1" ma:index="4" ma:displayName="Titre"/>
+        <xsd:element ref="dc:subject" minOccurs="0" maxOccurs="1"/>
+        <xsd:element ref="dc:description" minOccurs="0" maxOccurs="1"/>
+        <xsd:element name="keywords" minOccurs="0" maxOccurs="1" type="xsd:string"/>
+        <xsd:element ref="dc:language" minOccurs="0" maxOccurs="1"/>
+        <xsd:element name="category" minOccurs="0" maxOccurs="1" type="xsd:string"/>
+        <xsd:element name="version" minOccurs="0" maxOccurs="1" type="xsd:string"/>
+        <xsd:element name="revision" minOccurs="0" maxOccurs="1" type="xsd:string">
+          <xsd:annotation>
+            <xsd:documentation>
+                        This value indicates the number of saves or revisions. The application is responsible for updating this value after each revision.
+                    </xsd:documentation>
+          </xsd:annotation>
+        </xsd:element>
+        <xsd:element name="lastModifiedBy" minOccurs="0" maxOccurs="1" type="xsd:string"/>
+        <xsd:element ref="dcterms:modified" minOccurs="0" maxOccurs="1"/>
+        <xsd:element name="contentStatus" minOccurs="0" maxOccurs="1" type="xsd:string"/>
+      </xsd:all>
+    </xsd:complexType>
+  </xsd:schema>
+  <xs:schema xmlns:pc="http://schemas.microsoft.com/office/infopath/2007/PartnerControls" xmlns:xs="http://www.w3.org/2001/XMLSchema" targetNamespace="http://schemas.microsoft.com/office/infopath/2007/PartnerControls" elementFormDefault="qualified" attributeFormDefault="unqualified">
+    <xs:element name="Person">
+      <xs:complexType>
+        <xs:sequence>
+          <xs:element ref="pc:DisplayName" minOccurs="0"/>
+          <xs:element ref="pc:AccountId" minOccurs="0"/>
+          <xs:element ref="pc:AccountType" minOccurs="0"/>
+        </xs:sequence>
+      </xs:complexType>
+    </xs:element>
+    <xs:element name="DisplayName" type="xs:string"/>
+    <xs:element name="AccountId" type="xs:string"/>
+    <xs:element name="AccountType" type="xs:string"/>
+    <xs:element name="BDCAssociatedEntity">
+      <xs:complexType>
+        <xs:sequence>
+          <xs:element ref="pc:BDCEntity" minOccurs="0" maxOccurs="unbounded"/>
+        </xs:sequence>
+        <xs:attribute ref="pc:EntityNamespace"/>
+        <xs:attribute ref="pc:EntityName"/>
+        <xs:attribute ref="pc:SystemInstanceName"/>
+        <xs:attribute ref="pc:AssociationName"/>
+      </xs:complexType>
+    </xs:element>
+    <xs:attribute name="EntityNamespace" type="xs:string"/>
+    <xs:attribute name="EntityName" type="xs:string"/>
+    <xs:attribute name="SystemInstanceName" type="xs:string"/>
+    <xs:attribute name="AssociationName" type="xs:string"/>
+    <xs:element name="BDCEntity">
+      <xs:complexType>
+        <xs:sequence>
+          <xs:element ref="pc:EntityDisplayName" minOccurs="0"/>
+          <xs:element ref="pc:EntityInstanceReference" minOccurs="0"/>
+          <xs:element ref="pc:EntityId1" minOccurs="0"/>
+          <xs:element ref="pc:EntityId2" minOccurs="0"/>
+          <xs:element ref="pc:EntityId3" minOccurs="0"/>
+          <xs:element ref="pc:EntityId4" minOccurs="0"/>
+          <xs:element ref="pc:EntityId5" minOccurs="0"/>
+        </xs:sequence>
+      </xs:complexType>
+    </xs:element>
+    <xs:element name="EntityDisplayName" type="xs:string"/>
+    <xs:element name="EntityInstanceReference" type="xs:string"/>
+    <xs:element name="EntityId1" type="xs:string"/>
+    <xs:element name="EntityId2" type="xs:string"/>
+    <xs:element name="EntityId3" type="xs:string"/>
+    <xs:element name="EntityId4" type="xs:string"/>
+    <xs:element name="EntityId5" type="xs:string"/>
+    <xs:element name="Terms">
+      <xs:complexType>
+        <xs:sequence>
+          <xs:element ref="pc:TermInfo" minOccurs="0" maxOccurs="unbounded"/>
+        </xs:sequence>
+      </xs:complexType>
+    </xs:element>
+    <xs:element name="TermInfo">
+      <xs:complexType>
+        <xs:sequence>
+          <xs:element ref="pc:TermName" minOccurs="0"/>
+          <xs:element ref="pc:TermId" minOccurs="0"/>
+        </xs:sequence>
+      </xs:complexType>
+    </xs:element>
+    <xs:element name="TermName" type="xs:string"/>
+    <xs:element name="TermId" type="xs:string"/>
+  </xs:schema>
+</ct:contentTypeSchema>
+</file>
+
+<file path=customXml/item3.xml><?xml version="1.0" encoding="utf-8"?>
+<?mso-contentType ?>
+<FormTemplates xmlns="http://schemas.microsoft.com/sharepoint/v3/contenttype/forms">
+  <Display>DocumentLibraryForm</Display>
+  <Edit>DocumentLibraryForm</Edit>
+  <New>DocumentLibraryForm</New>
+</FormTemplates>
+</file>
+
+<file path=customXml/item4.xml><?xml version="1.0" encoding="utf-8"?>
+<p:properties xmlns:p="http://schemas.microsoft.com/office/2006/metadata/properties" xmlns:xsi="http://www.w3.org/2001/XMLSchema-instance" xmlns:pc="http://schemas.microsoft.com/office/infopath/2007/PartnerControls">
+  <documentManagement/>
+</p:properties>
+</file>
+
+<file path=customXml/item5.xml><?xml version="1.0" encoding="utf-8"?>
 <b:Sources xmlns:b="http://schemas.openxmlformats.org/officeDocument/2006/bibliography" xmlns="http://schemas.openxmlformats.org/officeDocument/2006/bibliography" SelectedStyle="\APASixthEditionOfficeOnline.xsl" StyleName="APA" Version="6"/>
 </file>
 
@@ -3548,6 +5076,41 @@
 </file>
 
 <file path=customXml/itemProps2.xml><?xml version="1.0" encoding="utf-8"?>
+<ds:datastoreItem xmlns:ds="http://schemas.openxmlformats.org/officeDocument/2006/customXml" ds:itemID="{1E4C5167-6B24-4F4D-BDC1-D4D281C8C86F}">
+  <ds:schemaRefs>
+    <ds:schemaRef ds:uri="http://schemas.microsoft.com/office/2006/metadata/contentType"/>
+    <ds:schemaRef ds:uri="http://schemas.microsoft.com/office/2006/metadata/properties/metaAttributes"/>
+    <ds:schemaRef ds:uri="http://www.w3.org/2001/XMLSchema"/>
+    <ds:schemaRef ds:uri="http://schemas.microsoft.com/office/2006/metadata/properties"/>
+    <ds:schemaRef ds:uri="6b838f3d-1812-4b51-bf17-41f609981303"/>
+    <ds:schemaRef ds:uri="http://schemas.microsoft.com/office/2006/documentManagement/types"/>
+    <ds:schemaRef ds:uri="http://schemas.microsoft.com/office/infopath/2007/PartnerControls"/>
+    <ds:schemaRef ds:uri="http://schemas.openxmlformats.org/package/2006/metadata/core-properties"/>
+    <ds:schemaRef ds:uri="http://purl.org/dc/elements/1.1/"/>
+    <ds:schemaRef ds:uri="http://purl.org/dc/terms/"/>
+    <ds:schemaRef ds:uri="http://schemas.microsoft.com/internal/obd"/>
+  </ds:schemaRefs>
+</ds:datastoreItem>
+</file>
+
+<file path=customXml/itemProps3.xml><?xml version="1.0" encoding="utf-8"?>
+<ds:datastoreItem xmlns:ds="http://schemas.openxmlformats.org/officeDocument/2006/customXml" ds:itemID="{1AEE9FE0-80CD-414F-BA94-40D5BBC61A95}">
+  <ds:schemaRefs>
+    <ds:schemaRef ds:uri="http://schemas.microsoft.com/sharepoint/v3/contenttype/forms"/>
+  </ds:schemaRefs>
+</ds:datastoreItem>
+</file>
+
+<file path=customXml/itemProps4.xml><?xml version="1.0" encoding="utf-8"?>
+<ds:datastoreItem xmlns:ds="http://schemas.openxmlformats.org/officeDocument/2006/customXml" ds:itemID="{7DB15CE4-2EDE-4645-85FB-BFE22F590096}">
+  <ds:schemaRefs>
+    <ds:schemaRef ds:uri="http://schemas.microsoft.com/office/2006/metadata/properties"/>
+    <ds:schemaRef ds:uri="http://schemas.microsoft.com/office/infopath/2007/PartnerControls"/>
+  </ds:schemaRefs>
+</ds:datastoreItem>
+</file>
+
+<file path=customXml/itemProps5.xml><?xml version="1.0" encoding="utf-8"?>
 <ds:datastoreItem xmlns:ds="http://schemas.openxmlformats.org/officeDocument/2006/customXml" ds:itemID="{5BC467DF-9C63-4E97-8D41-E465E4EE32A9}">
   <ds:schemaRefs>
     <ds:schemaRef ds:uri="http://schemas.openxmlformats.org/officeDocument/2006/bibliography"/>

</xml_diff>